<commit_message>
Update Tugas Akhir - rev202015.docx
update
</commit_message>
<xml_diff>
--- a/Tugas Akhir - rev202015.docx
+++ b/Tugas Akhir - rev202015.docx
@@ -2131,7 +2131,6 @@
           <w:docPartUnique/>
         </w:docPartObj>
       </w:sdtPr>
-      <w:sdtEndPr/>
       <w:sdtContent>
         <w:p/>
         <w:p>
@@ -17423,25 +17422,6 @@
           <mc:Fallback>
             <w:pict>
               <v:group w14:anchorId="382F9B4F" id="Group 2" o:spid="_x0000_s1039" style="position:absolute;left:0;text-align:left;margin-left:-5.4pt;margin-top:22.95pt;width:411.75pt;height:226.5pt;z-index:251697152;mso-position-horizontal-relative:margin;mso-width-relative:margin;mso-height-relative:margin" coordsize="52292,30766" o:gfxdata="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">
-                <v:shapetype id="_x0000_t75" coordsize="21600,21600" o:spt="75" o:preferrelative="t" path="m@4@5l@4@11@9@11@9@5xe" filled="f" stroked="f">
-                  <v:stroke joinstyle="miter"/>
-                  <v:formulas>
-                    <v:f eqn="if lineDrawn pixelLineWidth 0"/>
-                    <v:f eqn="sum @0 1 0"/>
-                    <v:f eqn="sum 0 0 @1"/>
-                    <v:f eqn="prod @2 1 2"/>
-                    <v:f eqn="prod @3 21600 pixelWidth"/>
-                    <v:f eqn="prod @3 21600 pixelHeight"/>
-                    <v:f eqn="sum @0 0 1"/>
-                    <v:f eqn="prod @6 1 2"/>
-                    <v:f eqn="prod @7 21600 pixelWidth"/>
-                    <v:f eqn="sum @8 21600 0"/>
-                    <v:f eqn="prod @7 21600 pixelHeight"/>
-                    <v:f eqn="sum @10 21600 0"/>
-                  </v:formulas>
-                  <v:path o:extrusionok="f" gradientshapeok="t" o:connecttype="rect"/>
-                  <o:lock v:ext="edit" aspectratio="t"/>
-                </v:shapetype>
                 <v:shape id="Picture 1" o:spid="_x0000_s1040" type="#_x0000_t75" alt="Image result for user" style="position:absolute;left:571;top:952;width:7315;height:7315;visibility:visible;mso-wrap-style:square" o:gfxdata="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">
                   <v:imagedata r:id="rId17" o:title="Image result for user"/>
                   <v:path arrowok="t"/>
@@ -17481,10 +17461,6 @@
                 <v:rect id="Rectangle 294" o:spid="_x0000_s1048" style="position:absolute;width:51435;height:30766;visibility:visible;mso-wrap-style:square;v-text-anchor:middle" o:gfxdata="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" filled="f" strokecolor="#bfbfbf [2412]" strokeweight=".25pt">
                   <v:shadow on="t" color="black" opacity="22937f" origin=",.5" offset="0,.63889mm"/>
                 </v:rect>
-                <v:shapetype id="_x0000_t202" coordsize="21600,21600" o:spt="202" path="m,l,21600r21600,l21600,xe">
-                  <v:stroke joinstyle="miter"/>
-                  <v:path gradientshapeok="t" o:connecttype="rect"/>
-                </v:shapetype>
                 <v:shape id="_x0000_s1049" type="#_x0000_t202" style="position:absolute;top:6889;width:7524;height:2763;visibility:visible;mso-wrap-style:square;v-text-anchor:top" o:gfxdata="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" filled="f" stroked="f">
                   <v:textbox>
                     <w:txbxContent>
@@ -19178,8 +19154,8 @@
         <w:tblLook w:val="04A0" w:firstRow="1" w:lastRow="0" w:firstColumn="1" w:lastColumn="0" w:noHBand="0" w:noVBand="1"/>
       </w:tblPr>
       <w:tblGrid>
-        <w:gridCol w:w="1885"/>
-        <w:gridCol w:w="6177"/>
+        <w:gridCol w:w="1975"/>
+        <w:gridCol w:w="6087"/>
       </w:tblGrid>
       <w:tr>
         <w:trPr>
@@ -19189,7 +19165,7 @@
         <w:tc>
           <w:tcPr>
             <w:cnfStyle w:val="001000000100" w:firstRow="0" w:lastRow="0" w:firstColumn="1" w:lastColumn="0" w:oddVBand="0" w:evenVBand="0" w:oddHBand="0" w:evenHBand="0" w:firstRowFirstColumn="1" w:firstRowLastColumn="0" w:lastRowFirstColumn="0" w:lastRowLastColumn="0"/>
-            <w:tcW w:w="1885" w:type="dxa"/>
+            <w:tcW w:w="1975" w:type="dxa"/>
             <w:tcBorders>
               <w:bottom w:val="none" w:sz="0" w:space="0" w:color="auto"/>
               <w:right w:val="none" w:sz="0" w:space="0" w:color="auto"/>
@@ -19213,7 +19189,7 @@
         </w:tc>
         <w:tc>
           <w:tcPr>
-            <w:tcW w:w="6177" w:type="dxa"/>
+            <w:tcW w:w="6087" w:type="dxa"/>
             <w:shd w:val="clear" w:color="auto" w:fill="BFBFBF" w:themeFill="background1" w:themeFillShade="BF"/>
           </w:tcPr>
           <w:p>
@@ -19241,7 +19217,7 @@
         <w:tc>
           <w:tcPr>
             <w:cnfStyle w:val="001000000000" w:firstRow="0" w:lastRow="0" w:firstColumn="1" w:lastColumn="0" w:oddVBand="0" w:evenVBand="0" w:oddHBand="0" w:evenHBand="0" w:firstRowFirstColumn="0" w:firstRowLastColumn="0" w:lastRowFirstColumn="0" w:lastRowLastColumn="0"/>
-            <w:tcW w:w="1885" w:type="dxa"/>
+            <w:tcW w:w="1975" w:type="dxa"/>
             <w:tcBorders>
               <w:top w:val="none" w:sz="0" w:space="0" w:color="auto"/>
               <w:bottom w:val="none" w:sz="0" w:space="0" w:color="auto"/>
@@ -19270,7 +19246,7 @@
         </w:tc>
         <w:tc>
           <w:tcPr>
-            <w:tcW w:w="6177" w:type="dxa"/>
+            <w:tcW w:w="6087" w:type="dxa"/>
             <w:tcBorders>
               <w:top w:val="none" w:sz="0" w:space="0" w:color="auto"/>
               <w:bottom w:val="none" w:sz="0" w:space="0" w:color="auto"/>
@@ -19353,7 +19329,7 @@
         <w:tc>
           <w:tcPr>
             <w:cnfStyle w:val="001000000000" w:firstRow="0" w:lastRow="0" w:firstColumn="1" w:lastColumn="0" w:oddVBand="0" w:evenVBand="0" w:oddHBand="0" w:evenHBand="0" w:firstRowFirstColumn="0" w:firstRowLastColumn="0" w:lastRowFirstColumn="0" w:lastRowLastColumn="0"/>
-            <w:tcW w:w="1885" w:type="dxa"/>
+            <w:tcW w:w="1975" w:type="dxa"/>
             <w:tcBorders>
               <w:right w:val="none" w:sz="0" w:space="0" w:color="auto"/>
             </w:tcBorders>
@@ -19374,7 +19350,7 @@
         </w:tc>
         <w:tc>
           <w:tcPr>
-            <w:tcW w:w="6177" w:type="dxa"/>
+            <w:tcW w:w="6087" w:type="dxa"/>
           </w:tcPr>
           <w:p>
             <w:pPr>
@@ -19487,7 +19463,7 @@
         <w:tc>
           <w:tcPr>
             <w:cnfStyle w:val="001000000000" w:firstRow="0" w:lastRow="0" w:firstColumn="1" w:lastColumn="0" w:oddVBand="0" w:evenVBand="0" w:oddHBand="0" w:evenHBand="0" w:firstRowFirstColumn="0" w:firstRowLastColumn="0" w:lastRowFirstColumn="0" w:lastRowLastColumn="0"/>
-            <w:tcW w:w="1885" w:type="dxa"/>
+            <w:tcW w:w="1975" w:type="dxa"/>
             <w:tcBorders>
               <w:top w:val="none" w:sz="0" w:space="0" w:color="auto"/>
               <w:bottom w:val="none" w:sz="0" w:space="0" w:color="auto"/>
@@ -19510,7 +19486,7 @@
         </w:tc>
         <w:tc>
           <w:tcPr>
-            <w:tcW w:w="6177" w:type="dxa"/>
+            <w:tcW w:w="6087" w:type="dxa"/>
             <w:tcBorders>
               <w:top w:val="none" w:sz="0" w:space="0" w:color="auto"/>
               <w:bottom w:val="none" w:sz="0" w:space="0" w:color="auto"/>
@@ -20174,6 +20150,13 @@
     </w:p>
     <w:p>
       <w:pPr>
+        <w:rPr>
+          <w:b/>
+        </w:rPr>
+      </w:pPr>
+    </w:p>
+    <w:p>
+      <w:pPr>
         <w:pStyle w:val="ListParagraph"/>
         <w:numPr>
           <w:ilvl w:val="0"/>
@@ -20540,21 +20523,6 @@
       <w:pPr>
         <w:pStyle w:val="ListParagraph"/>
       </w:pPr>
-      <w:r>
-        <w:br/>
-      </w:r>
-      <w:r>
-        <w:br/>
-      </w:r>
-      <w:r>
-        <w:br/>
-      </w:r>
-      <w:r>
-        <w:br/>
-      </w:r>
-      <w:r>
-        <w:tab/>
-      </w:r>
     </w:p>
     <w:p>
       <w:pPr>
@@ -20565,7 +20533,6 @@
         </w:numPr>
       </w:pPr>
       <w:r>
-        <w:lastRenderedPageBreak/>
         <w:t>Sk</w:t>
       </w:r>
       <w:r>
@@ -20694,6 +20661,7 @@
               <w:rPr>
                 <w:b/>
               </w:rPr>
+              <w:lastRenderedPageBreak/>
               <w:t>Nama Use case</w:t>
             </w:r>
           </w:p>
@@ -21099,25 +21067,7 @@
           <w:sz w:val="22"/>
           <w:szCs w:val="24"/>
         </w:rPr>
-        <w:t xml:space="preserve"> Deskripsi M</w:t>
-      </w:r>
-      <w:r>
-        <w:rPr>
-          <w:i w:val="0"/>
-          <w:color w:val="auto"/>
-          <w:sz w:val="22"/>
-          <w:szCs w:val="24"/>
-        </w:rPr>
-        <w:t xml:space="preserve">  </w:t>
-      </w:r>
-      <w:r>
-        <w:rPr>
-          <w:i w:val="0"/>
-          <w:color w:val="auto"/>
-          <w:sz w:val="22"/>
-          <w:szCs w:val="24"/>
-        </w:rPr>
-        <w:t>engelola Data Departemen</w:t>
+        <w:t xml:space="preserve"> Deskripsi Mengelola Data Departemen</w:t>
       </w:r>
       <w:bookmarkEnd w:id="243"/>
     </w:p>
@@ -21709,7 +21659,6 @@
               <w:spacing w:line="276" w:lineRule="auto"/>
             </w:pPr>
             <w:r>
-              <w:lastRenderedPageBreak/>
               <w:t xml:space="preserve">Aktor melihat formulir ER yang telah disubmit </w:t>
             </w:r>
           </w:p>
@@ -21738,7 +21687,6 @@
               <w:spacing w:line="276" w:lineRule="auto"/>
             </w:pPr>
             <w:r>
-              <w:lastRenderedPageBreak/>
               <w:t>Skenario Alternatif</w:t>
             </w:r>
           </w:p>
@@ -21770,6 +21718,7 @@
         </w:rPr>
       </w:pPr>
       <w:r>
+        <w:lastRenderedPageBreak/>
         <w:t>Sk</w:t>
       </w:r>
       <w:r>
@@ -22898,7 +22847,6 @@
               <w:spacing w:line="276" w:lineRule="auto"/>
             </w:pPr>
             <w:r>
-              <w:lastRenderedPageBreak/>
               <w:t>Kondisi Akhir</w:t>
             </w:r>
           </w:p>
@@ -22983,6 +22931,7 @@
               <w:spacing w:line="276" w:lineRule="auto"/>
             </w:pPr>
             <w:r>
+              <w:lastRenderedPageBreak/>
               <w:t xml:space="preserve">Aktor melakukan pengajuan revisi formulir (databaru) </w:t>
             </w:r>
           </w:p>
@@ -23040,6 +22989,7 @@
               <w:spacing w:line="276" w:lineRule="auto"/>
             </w:pPr>
             <w:r>
+              <w:lastRenderedPageBreak/>
               <w:t xml:space="preserve">Skenario </w:t>
             </w:r>
             <w:r>
@@ -23099,6 +23049,14 @@
         </w:rPr>
         <w:t>Logout</w:t>
       </w:r>
+    </w:p>
+    <w:p>
+      <w:pPr>
+        <w:pStyle w:val="ListParagraph"/>
+        <w:rPr>
+          <w:b/>
+        </w:rPr>
+      </w:pPr>
     </w:p>
     <w:p>
       <w:pPr>
@@ -23388,6 +23346,7 @@
       </w:tr>
     </w:tbl>
     <w:p/>
+    <w:p/>
     <w:p>
       <w:pPr>
         <w:pStyle w:val="Heading3"/>
@@ -23418,7 +23377,13 @@
     </w:p>
     <w:p>
       <w:r>
-        <w:t>Entity Relation Diagram dibuat dengan tujuan menggambarkan model data. Berikut ini adalah</w:t>
+        <w:t xml:space="preserve">Entity Relation Diagram dibuat dengan tujuan menggambarkan model data. Berikut </w:t>
+      </w:r>
+      <w:r>
+        <w:t xml:space="preserve">dibawah </w:t>
+      </w:r>
+      <w:r>
+        <w:t>ini adalah</w:t>
       </w:r>
       <w:r>
         <w:t xml:space="preserve"> ER</w:t>
@@ -23681,7 +23646,13 @@
         <w:t xml:space="preserve">6 </w:t>
       </w:r>
       <w:r>
-        <w:t xml:space="preserve">menjelasakan </w:t>
+        <w:t>menjelas</w:t>
+      </w:r>
+      <w:r>
+        <w:t>k</w:t>
+      </w:r>
+      <w:r>
+        <w:t xml:space="preserve">an </w:t>
       </w:r>
       <w:r>
         <w:t>bahwa semua user mengisi u</w:t>
@@ -23715,18 +23686,21 @@
         <w:pStyle w:val="Heading4"/>
       </w:pPr>
       <w:r>
+        <w:t>Sequence Diagram Mengelola Data Karyawan</w:t>
+      </w:r>
+      <w:r>
+        <w:br/>
+      </w:r>
+    </w:p>
+    <w:p/>
+    <w:p/>
+    <w:p/>
+    <w:p>
+      <w:r>
+        <w:rPr>
+          <w:noProof/>
+        </w:rPr>
         <w:lastRenderedPageBreak/>
-        <w:t>Sequence Diagram Mengelola Data Karyawan</w:t>
-      </w:r>
-      <w:r>
-        <w:br/>
-      </w:r>
-    </w:p>
-    <w:p>
-      <w:r>
-        <w:rPr>
-          <w:noProof/>
-        </w:rPr>
         <w:drawing>
           <wp:anchor distT="0" distB="0" distL="114300" distR="114300" simplePos="0" relativeHeight="251797504" behindDoc="1" locked="0" layoutInCell="1" allowOverlap="1" wp14:anchorId="3CDBAF3A" wp14:editId="52DE154B">
             <wp:simplePos x="0" y="0"/>
@@ -24107,7 +24081,6 @@
       </w:r>
       <w:bookmarkEnd w:id="258"/>
     </w:p>
-    <w:p/>
     <w:p>
       <w:pPr>
         <w:pStyle w:val="Gambar0"/>
@@ -24180,6 +24153,7 @@
         </w:drawing>
       </w:r>
     </w:p>
+    <w:p/>
     <w:p>
       <w:pPr>
         <w:pStyle w:val="Heading3"/>
@@ -24458,6 +24432,7 @@
         </w:drawing>
       </w:r>
     </w:p>
+    <w:p/>
     <w:p/>
     <w:p>
       <w:pPr>
@@ -25134,14 +25109,14 @@
       <w:r>
         <w:t xml:space="preserve"> Login</w:t>
       </w:r>
+      <w:bookmarkStart w:id="274" w:name="_GoBack"/>
       <w:bookmarkEnd w:id="273"/>
+      <w:bookmarkEnd w:id="274"/>
     </w:p>
     <w:p>
       <w:pPr>
         <w:jc w:val="center"/>
       </w:pPr>
-      <w:bookmarkStart w:id="274" w:name="_GoBack"/>
-      <w:bookmarkEnd w:id="274"/>
     </w:p>
     <w:p>
       <w:pPr>
@@ -26018,7 +25993,7 @@
           <w:rPr>
             <w:noProof/>
           </w:rPr>
-          <w:t>30</w:t>
+          <w:t>31</w:t>
         </w:r>
         <w:r>
           <w:rPr>
@@ -32512,7 +32487,7 @@
 </file>
 
 <file path=customXml/itemProps1.xml><?xml version="1.0" encoding="utf-8"?>
-<ds:datastoreItem xmlns:ds="http://schemas.openxmlformats.org/officeDocument/2006/customXml" ds:itemID="{7BD1707B-3713-49E7-9AA6-E712F54A3723}">
+<ds:datastoreItem xmlns:ds="http://schemas.openxmlformats.org/officeDocument/2006/customXml" ds:itemID="{4AE9D1A5-86AB-4377-9F5F-8049C4114803}">
   <ds:schemaRefs>
     <ds:schemaRef ds:uri="http://schemas.openxmlformats.org/officeDocument/2006/bibliography"/>
   </ds:schemaRefs>

</xml_diff>

<commit_message>
hapus gambar pada tambah karyawan/admin
</commit_message>
<xml_diff>
--- a/Tugas Akhir - rev202015.docx
+++ b/Tugas Akhir - rev202015.docx
@@ -6502,7 +6502,7 @@
         </w:rPr>
         <w:fldChar w:fldCharType="separate"/>
       </w:r>
-      <w:hyperlink w:anchor="_Toc33130290" w:history="1">
+      <w:hyperlink w:anchor="_Toc33131050" w:history="1">
         <w:r>
           <w:rPr>
             <w:rStyle w:val="Hyperlink"/>
@@ -6529,7 +6529,7 @@
             <w:noProof/>
             <w:webHidden/>
           </w:rPr>
-          <w:instrText xml:space="preserve"> PAGEREF _Toc33130290 \h </w:instrText>
+          <w:instrText xml:space="preserve"> PAGEREF _Toc33131050 \h </w:instrText>
         </w:r>
         <w:r>
           <w:rPr>
@@ -6569,7 +6569,7 @@
           <w:szCs w:val="22"/>
         </w:rPr>
       </w:pPr>
-      <w:hyperlink w:anchor="_Toc33130291" w:history="1">
+      <w:hyperlink w:anchor="_Toc33131051" w:history="1">
         <w:r>
           <w:rPr>
             <w:rStyle w:val="Hyperlink"/>
@@ -6596,7 +6596,7 @@
             <w:noProof/>
             <w:webHidden/>
           </w:rPr>
-          <w:instrText xml:space="preserve"> PAGEREF _Toc33130291 \h </w:instrText>
+          <w:instrText xml:space="preserve"> PAGEREF _Toc33131051 \h </w:instrText>
         </w:r>
         <w:r>
           <w:rPr>
@@ -6636,7 +6636,7 @@
           <w:szCs w:val="22"/>
         </w:rPr>
       </w:pPr>
-      <w:hyperlink w:anchor="_Toc33130292" w:history="1">
+      <w:hyperlink w:anchor="_Toc33131052" w:history="1">
         <w:r>
           <w:rPr>
             <w:rStyle w:val="Hyperlink"/>
@@ -6663,7 +6663,7 @@
             <w:noProof/>
             <w:webHidden/>
           </w:rPr>
-          <w:instrText xml:space="preserve"> PAGEREF _Toc33130292 \h </w:instrText>
+          <w:instrText xml:space="preserve"> PAGEREF _Toc33131052 \h </w:instrText>
         </w:r>
         <w:r>
           <w:rPr>
@@ -6703,7 +6703,7 @@
           <w:szCs w:val="22"/>
         </w:rPr>
       </w:pPr>
-      <w:hyperlink w:anchor="_Toc33130293" w:history="1">
+      <w:hyperlink w:anchor="_Toc33131053" w:history="1">
         <w:r>
           <w:rPr>
             <w:rStyle w:val="Hyperlink"/>
@@ -6730,7 +6730,7 @@
             <w:noProof/>
             <w:webHidden/>
           </w:rPr>
-          <w:instrText xml:space="preserve"> PAGEREF _Toc33130293 \h </w:instrText>
+          <w:instrText xml:space="preserve"> PAGEREF _Toc33131053 \h </w:instrText>
         </w:r>
         <w:r>
           <w:rPr>
@@ -6770,7 +6770,7 @@
           <w:szCs w:val="22"/>
         </w:rPr>
       </w:pPr>
-      <w:hyperlink w:anchor="_Toc33130294" w:history="1">
+      <w:hyperlink w:anchor="_Toc33131054" w:history="1">
         <w:r>
           <w:rPr>
             <w:rStyle w:val="Hyperlink"/>
@@ -6797,7 +6797,7 @@
             <w:noProof/>
             <w:webHidden/>
           </w:rPr>
-          <w:instrText xml:space="preserve"> PAGEREF _Toc33130294 \h </w:instrText>
+          <w:instrText xml:space="preserve"> PAGEREF _Toc33131054 \h </w:instrText>
         </w:r>
         <w:r>
           <w:rPr>
@@ -6837,7 +6837,7 @@
           <w:szCs w:val="22"/>
         </w:rPr>
       </w:pPr>
-      <w:hyperlink w:anchor="_Toc33130295" w:history="1">
+      <w:hyperlink w:anchor="_Toc33131055" w:history="1">
         <w:r>
           <w:rPr>
             <w:rStyle w:val="Hyperlink"/>
@@ -6864,7 +6864,7 @@
             <w:noProof/>
             <w:webHidden/>
           </w:rPr>
-          <w:instrText xml:space="preserve"> PAGEREF _Toc33130295 \h </w:instrText>
+          <w:instrText xml:space="preserve"> PAGEREF _Toc33131055 \h </w:instrText>
         </w:r>
         <w:r>
           <w:rPr>
@@ -6904,7 +6904,7 @@
           <w:szCs w:val="22"/>
         </w:rPr>
       </w:pPr>
-      <w:hyperlink w:anchor="_Toc33130296" w:history="1">
+      <w:hyperlink w:anchor="_Toc33131056" w:history="1">
         <w:r>
           <w:rPr>
             <w:rStyle w:val="Hyperlink"/>
@@ -6931,7 +6931,7 @@
             <w:noProof/>
             <w:webHidden/>
           </w:rPr>
-          <w:instrText xml:space="preserve"> PAGEREF _Toc33130296 \h </w:instrText>
+          <w:instrText xml:space="preserve"> PAGEREF _Toc33131056 \h </w:instrText>
         </w:r>
         <w:r>
           <w:rPr>
@@ -6971,7 +6971,7 @@
           <w:szCs w:val="22"/>
         </w:rPr>
       </w:pPr>
-      <w:hyperlink w:anchor="_Toc33130297" w:history="1">
+      <w:hyperlink w:anchor="_Toc33131057" w:history="1">
         <w:r>
           <w:rPr>
             <w:rStyle w:val="Hyperlink"/>
@@ -6998,7 +6998,7 @@
             <w:noProof/>
             <w:webHidden/>
           </w:rPr>
-          <w:instrText xml:space="preserve"> PAGEREF _Toc33130297 \h </w:instrText>
+          <w:instrText xml:space="preserve"> PAGEREF _Toc33131057 \h </w:instrText>
         </w:r>
         <w:r>
           <w:rPr>
@@ -7038,7 +7038,7 @@
           <w:szCs w:val="22"/>
         </w:rPr>
       </w:pPr>
-      <w:hyperlink w:anchor="_Toc33130298" w:history="1">
+      <w:hyperlink w:anchor="_Toc33131058" w:history="1">
         <w:r>
           <w:rPr>
             <w:rStyle w:val="Hyperlink"/>
@@ -7065,7 +7065,7 @@
             <w:noProof/>
             <w:webHidden/>
           </w:rPr>
-          <w:instrText xml:space="preserve"> PAGEREF _Toc33130298 \h </w:instrText>
+          <w:instrText xml:space="preserve"> PAGEREF _Toc33131058 \h </w:instrText>
         </w:r>
         <w:r>
           <w:rPr>
@@ -7105,7 +7105,7 @@
           <w:szCs w:val="22"/>
         </w:rPr>
       </w:pPr>
-      <w:hyperlink w:anchor="_Toc33130299" w:history="1">
+      <w:hyperlink w:anchor="_Toc33131059" w:history="1">
         <w:r>
           <w:rPr>
             <w:rStyle w:val="Hyperlink"/>
@@ -7132,7 +7132,7 @@
             <w:noProof/>
             <w:webHidden/>
           </w:rPr>
-          <w:instrText xml:space="preserve"> PAGEREF _Toc33130299 \h </w:instrText>
+          <w:instrText xml:space="preserve"> PAGEREF _Toc33131059 \h </w:instrText>
         </w:r>
         <w:r>
           <w:rPr>
@@ -7172,7 +7172,7 @@
           <w:szCs w:val="22"/>
         </w:rPr>
       </w:pPr>
-      <w:hyperlink w:anchor="_Toc33130300" w:history="1">
+      <w:hyperlink w:anchor="_Toc33131060" w:history="1">
         <w:r>
           <w:rPr>
             <w:rStyle w:val="Hyperlink"/>
@@ -7199,7 +7199,7 @@
             <w:noProof/>
             <w:webHidden/>
           </w:rPr>
-          <w:instrText xml:space="preserve"> PAGEREF _Toc33130300 \h </w:instrText>
+          <w:instrText xml:space="preserve"> PAGEREF _Toc33131060 \h </w:instrText>
         </w:r>
         <w:r>
           <w:rPr>
@@ -7239,7 +7239,7 @@
           <w:szCs w:val="22"/>
         </w:rPr>
       </w:pPr>
-      <w:hyperlink w:anchor="_Toc33130301" w:history="1">
+      <w:hyperlink w:anchor="_Toc33131061" w:history="1">
         <w:r>
           <w:rPr>
             <w:rStyle w:val="Hyperlink"/>
@@ -7266,7 +7266,7 @@
             <w:noProof/>
             <w:webHidden/>
           </w:rPr>
-          <w:instrText xml:space="preserve"> PAGEREF _Toc33130301 \h </w:instrText>
+          <w:instrText xml:space="preserve"> PAGEREF _Toc33131061 \h </w:instrText>
         </w:r>
         <w:r>
           <w:rPr>
@@ -7306,7 +7306,7 @@
           <w:szCs w:val="22"/>
         </w:rPr>
       </w:pPr>
-      <w:hyperlink w:anchor="_Toc33130302" w:history="1">
+      <w:hyperlink w:anchor="_Toc33131062" w:history="1">
         <w:r>
           <w:rPr>
             <w:rStyle w:val="Hyperlink"/>
@@ -7333,7 +7333,7 @@
             <w:noProof/>
             <w:webHidden/>
           </w:rPr>
-          <w:instrText xml:space="preserve"> PAGEREF _Toc33130302 \h </w:instrText>
+          <w:instrText xml:space="preserve"> PAGEREF _Toc33131062 \h </w:instrText>
         </w:r>
         <w:r>
           <w:rPr>
@@ -7373,7 +7373,7 @@
           <w:szCs w:val="22"/>
         </w:rPr>
       </w:pPr>
-      <w:hyperlink w:anchor="_Toc33130303" w:history="1">
+      <w:hyperlink w:anchor="_Toc33131063" w:history="1">
         <w:r>
           <w:rPr>
             <w:rStyle w:val="Hyperlink"/>
@@ -7400,7 +7400,7 @@
             <w:noProof/>
             <w:webHidden/>
           </w:rPr>
-          <w:instrText xml:space="preserve"> PAGEREF _Toc33130303 \h </w:instrText>
+          <w:instrText xml:space="preserve"> PAGEREF _Toc33131063 \h </w:instrText>
         </w:r>
         <w:r>
           <w:rPr>
@@ -7440,7 +7440,7 @@
           <w:szCs w:val="22"/>
         </w:rPr>
       </w:pPr>
-      <w:hyperlink w:anchor="_Toc33130304" w:history="1">
+      <w:hyperlink w:anchor="_Toc33131064" w:history="1">
         <w:r>
           <w:rPr>
             <w:rStyle w:val="Hyperlink"/>
@@ -7467,7 +7467,7 @@
             <w:noProof/>
             <w:webHidden/>
           </w:rPr>
-          <w:instrText xml:space="preserve"> PAGEREF _Toc33130304 \h </w:instrText>
+          <w:instrText xml:space="preserve"> PAGEREF _Toc33131064 \h </w:instrText>
         </w:r>
         <w:r>
           <w:rPr>
@@ -7507,7 +7507,7 @@
           <w:szCs w:val="22"/>
         </w:rPr>
       </w:pPr>
-      <w:hyperlink w:anchor="_Toc33130305" w:history="1">
+      <w:hyperlink w:anchor="_Toc33131065" w:history="1">
         <w:r>
           <w:rPr>
             <w:rStyle w:val="Hyperlink"/>
@@ -7534,7 +7534,7 @@
             <w:noProof/>
             <w:webHidden/>
           </w:rPr>
-          <w:instrText xml:space="preserve"> PAGEREF _Toc33130305 \h </w:instrText>
+          <w:instrText xml:space="preserve"> PAGEREF _Toc33131065 \h </w:instrText>
         </w:r>
         <w:r>
           <w:rPr>
@@ -7574,7 +7574,7 @@
           <w:szCs w:val="22"/>
         </w:rPr>
       </w:pPr>
-      <w:hyperlink w:anchor="_Toc33130306" w:history="1">
+      <w:hyperlink w:anchor="_Toc33131066" w:history="1">
         <w:r>
           <w:rPr>
             <w:rStyle w:val="Hyperlink"/>
@@ -7601,7 +7601,7 @@
             <w:noProof/>
             <w:webHidden/>
           </w:rPr>
-          <w:instrText xml:space="preserve"> PAGEREF _Toc33130306 \h </w:instrText>
+          <w:instrText xml:space="preserve"> PAGEREF _Toc33131066 \h </w:instrText>
         </w:r>
         <w:r>
           <w:rPr>
@@ -7634,53 +7634,6 @@
     </w:p>
     <w:p>
       <w:pPr>
-        <w:rPr>
-          <w:rFonts w:eastAsia="Times New Roman"/>
-        </w:rPr>
-      </w:pPr>
-      <w:r>
-        <w:rPr>
-          <w:rFonts w:eastAsia="Times New Roman"/>
-        </w:rPr>
-        <w:fldChar w:fldCharType="end"/>
-      </w:r>
-    </w:p>
-    <w:p>
-      <w:pPr>
-        <w:rPr>
-          <w:rFonts w:eastAsia="Times New Roman"/>
-        </w:rPr>
-      </w:pPr>
-      <w:r>
-        <w:rPr>
-          <w:rFonts w:eastAsia="Times New Roman"/>
-        </w:rPr>
-        <w:br w:type="page"/>
-      </w:r>
-    </w:p>
-    <w:p>
-      <w:pPr>
-        <w:pStyle w:val="Heading1"/>
-      </w:pPr>
-      <w:bookmarkStart w:id="11" w:name="_Toc30016241"/>
-      <w:r>
-        <w:lastRenderedPageBreak/>
-        <w:t>D</w:t>
-      </w:r>
-      <w:r>
-        <w:t>AFTAR TABEL</w:t>
-      </w:r>
-      <w:bookmarkEnd w:id="11"/>
-    </w:p>
-    <w:p>
-      <w:pPr>
-        <w:rPr>
-          <w:rFonts w:eastAsia="Times New Roman"/>
-        </w:rPr>
-      </w:pPr>
-    </w:p>
-    <w:p>
-      <w:pPr>
         <w:pStyle w:val="TableofFigures"/>
         <w:rPr>
           <w:rFonts w:asciiTheme="minorHAnsi" w:hAnsiTheme="minorHAnsi" w:cstheme="minorBidi"/>
@@ -7688,6 +7641,187 @@
           <w:szCs w:val="22"/>
         </w:rPr>
       </w:pPr>
+      <w:hyperlink w:anchor="_Toc33131067" w:history="1">
+        <w:r>
+          <w:rPr>
+            <w:rStyle w:val="Hyperlink"/>
+            <w:noProof/>
+          </w:rPr>
+          <w:t>Gambar 18 Halaman Data Karyawan</w:t>
+        </w:r>
+        <w:r>
+          <w:rPr>
+            <w:noProof/>
+            <w:webHidden/>
+          </w:rPr>
+          <w:tab/>
+        </w:r>
+        <w:r>
+          <w:rPr>
+            <w:noProof/>
+            <w:webHidden/>
+          </w:rPr>
+          <w:fldChar w:fldCharType="begin"/>
+        </w:r>
+        <w:r>
+          <w:rPr>
+            <w:noProof/>
+            <w:webHidden/>
+          </w:rPr>
+          <w:instrText xml:space="preserve"> PAGEREF _Toc33131067 \h </w:instrText>
+        </w:r>
+        <w:r>
+          <w:rPr>
+            <w:noProof/>
+            <w:webHidden/>
+          </w:rPr>
+        </w:r>
+        <w:r>
+          <w:rPr>
+            <w:noProof/>
+            <w:webHidden/>
+          </w:rPr>
+          <w:fldChar w:fldCharType="separate"/>
+        </w:r>
+        <w:r>
+          <w:rPr>
+            <w:noProof/>
+            <w:webHidden/>
+          </w:rPr>
+          <w:t>31</w:t>
+        </w:r>
+        <w:r>
+          <w:rPr>
+            <w:noProof/>
+            <w:webHidden/>
+          </w:rPr>
+          <w:fldChar w:fldCharType="end"/>
+        </w:r>
+      </w:hyperlink>
+    </w:p>
+    <w:p>
+      <w:pPr>
+        <w:pStyle w:val="TableofFigures"/>
+        <w:rPr>
+          <w:rFonts w:asciiTheme="minorHAnsi" w:hAnsiTheme="minorHAnsi" w:cstheme="minorBidi"/>
+          <w:noProof/>
+          <w:szCs w:val="22"/>
+        </w:rPr>
+      </w:pPr>
+      <w:hyperlink w:anchor="_Toc33131068" w:history="1">
+        <w:r>
+          <w:rPr>
+            <w:rStyle w:val="Hyperlink"/>
+            <w:noProof/>
+          </w:rPr>
+          <w:t>Gambar 19 Halaman Data Karyawan</w:t>
+        </w:r>
+        <w:r>
+          <w:rPr>
+            <w:noProof/>
+            <w:webHidden/>
+          </w:rPr>
+          <w:tab/>
+        </w:r>
+        <w:r>
+          <w:rPr>
+            <w:noProof/>
+            <w:webHidden/>
+          </w:rPr>
+          <w:fldChar w:fldCharType="begin"/>
+        </w:r>
+        <w:r>
+          <w:rPr>
+            <w:noProof/>
+            <w:webHidden/>
+          </w:rPr>
+          <w:instrText xml:space="preserve"> PAGEREF _Toc33131068 \h </w:instrText>
+        </w:r>
+        <w:r>
+          <w:rPr>
+            <w:noProof/>
+            <w:webHidden/>
+          </w:rPr>
+        </w:r>
+        <w:r>
+          <w:rPr>
+            <w:noProof/>
+            <w:webHidden/>
+          </w:rPr>
+          <w:fldChar w:fldCharType="separate"/>
+        </w:r>
+        <w:r>
+          <w:rPr>
+            <w:noProof/>
+            <w:webHidden/>
+          </w:rPr>
+          <w:t>32</w:t>
+        </w:r>
+        <w:r>
+          <w:rPr>
+            <w:noProof/>
+            <w:webHidden/>
+          </w:rPr>
+          <w:fldChar w:fldCharType="end"/>
+        </w:r>
+      </w:hyperlink>
+    </w:p>
+    <w:p>
+      <w:pPr>
+        <w:rPr>
+          <w:rFonts w:eastAsia="Times New Roman"/>
+        </w:rPr>
+      </w:pPr>
+      <w:r>
+        <w:rPr>
+          <w:rFonts w:eastAsia="Times New Roman"/>
+        </w:rPr>
+        <w:fldChar w:fldCharType="end"/>
+      </w:r>
+    </w:p>
+    <w:p>
+      <w:pPr>
+        <w:rPr>
+          <w:rFonts w:eastAsia="Times New Roman"/>
+        </w:rPr>
+      </w:pPr>
+      <w:r>
+        <w:rPr>
+          <w:rFonts w:eastAsia="Times New Roman"/>
+        </w:rPr>
+        <w:br w:type="page"/>
+      </w:r>
+    </w:p>
+    <w:p>
+      <w:pPr>
+        <w:pStyle w:val="Heading1"/>
+      </w:pPr>
+      <w:bookmarkStart w:id="11" w:name="_Toc30016241"/>
+      <w:r>
+        <w:lastRenderedPageBreak/>
+        <w:t>D</w:t>
+      </w:r>
+      <w:r>
+        <w:t>AFTAR TABEL</w:t>
+      </w:r>
+      <w:bookmarkEnd w:id="11"/>
+    </w:p>
+    <w:p>
+      <w:pPr>
+        <w:rPr>
+          <w:rFonts w:eastAsia="Times New Roman"/>
+        </w:rPr>
+      </w:pPr>
+    </w:p>
+    <w:p>
+      <w:pPr>
+        <w:pStyle w:val="TableofFigures"/>
+        <w:rPr>
+          <w:rFonts w:asciiTheme="minorHAnsi" w:hAnsiTheme="minorHAnsi" w:cstheme="minorBidi"/>
+          <w:noProof/>
+          <w:szCs w:val="22"/>
+        </w:rPr>
+      </w:pPr>
       <w:r>
         <w:rPr>
           <w:rFonts w:eastAsia="Times New Roman"/>
@@ -7706,7 +7840,7 @@
         </w:rPr>
         <w:fldChar w:fldCharType="separate"/>
       </w:r>
-      <w:hyperlink w:anchor="_Toc33130307" w:history="1">
+      <w:hyperlink w:anchor="_Toc33131069" w:history="1">
         <w:r>
           <w:rPr>
             <w:rStyle w:val="Hyperlink"/>
@@ -7733,7 +7867,7 @@
             <w:noProof/>
             <w:webHidden/>
           </w:rPr>
-          <w:instrText xml:space="preserve"> PAGEREF _Toc33130307 \h </w:instrText>
+          <w:instrText xml:space="preserve"> PAGEREF _Toc33131069 \h </w:instrText>
         </w:r>
         <w:r>
           <w:rPr>
@@ -7773,7 +7907,7 @@
           <w:szCs w:val="22"/>
         </w:rPr>
       </w:pPr>
-      <w:hyperlink w:anchor="_Toc33130308" w:history="1">
+      <w:hyperlink w:anchor="_Toc33131070" w:history="1">
         <w:r>
           <w:rPr>
             <w:rStyle w:val="Hyperlink"/>
@@ -7800,7 +7934,7 @@
             <w:noProof/>
             <w:webHidden/>
           </w:rPr>
-          <w:instrText xml:space="preserve"> PAGEREF _Toc33130308 \h </w:instrText>
+          <w:instrText xml:space="preserve"> PAGEREF _Toc33131070 \h </w:instrText>
         </w:r>
         <w:r>
           <w:rPr>
@@ -7840,7 +7974,7 @@
           <w:szCs w:val="22"/>
         </w:rPr>
       </w:pPr>
-      <w:hyperlink w:anchor="_Toc33130309" w:history="1">
+      <w:hyperlink w:anchor="_Toc33131071" w:history="1">
         <w:r>
           <w:rPr>
             <w:rStyle w:val="Hyperlink"/>
@@ -7867,7 +8001,7 @@
             <w:noProof/>
             <w:webHidden/>
           </w:rPr>
-          <w:instrText xml:space="preserve"> PAGEREF _Toc33130309 \h </w:instrText>
+          <w:instrText xml:space="preserve"> PAGEREF _Toc33131071 \h </w:instrText>
         </w:r>
         <w:r>
           <w:rPr>
@@ -7907,7 +8041,7 @@
           <w:szCs w:val="22"/>
         </w:rPr>
       </w:pPr>
-      <w:hyperlink w:anchor="_Toc33130310" w:history="1">
+      <w:hyperlink w:anchor="_Toc33131072" w:history="1">
         <w:r>
           <w:rPr>
             <w:rStyle w:val="Hyperlink"/>
@@ -7934,7 +8068,7 @@
             <w:noProof/>
             <w:webHidden/>
           </w:rPr>
-          <w:instrText xml:space="preserve"> PAGEREF _Toc33130310 \h </w:instrText>
+          <w:instrText xml:space="preserve"> PAGEREF _Toc33131072 \h </w:instrText>
         </w:r>
         <w:r>
           <w:rPr>
@@ -7974,7 +8108,7 @@
           <w:szCs w:val="22"/>
         </w:rPr>
       </w:pPr>
-      <w:hyperlink w:anchor="_Toc33130311" w:history="1">
+      <w:hyperlink w:anchor="_Toc33131073" w:history="1">
         <w:r>
           <w:rPr>
             <w:rStyle w:val="Hyperlink"/>
@@ -8001,7 +8135,7 @@
             <w:noProof/>
             <w:webHidden/>
           </w:rPr>
-          <w:instrText xml:space="preserve"> PAGEREF _Toc33130311 \h </w:instrText>
+          <w:instrText xml:space="preserve"> PAGEREF _Toc33131073 \h </w:instrText>
         </w:r>
         <w:r>
           <w:rPr>
@@ -8041,7 +8175,7 @@
           <w:szCs w:val="22"/>
         </w:rPr>
       </w:pPr>
-      <w:hyperlink w:anchor="_Toc33130312" w:history="1">
+      <w:hyperlink w:anchor="_Toc33131074" w:history="1">
         <w:r>
           <w:rPr>
             <w:rStyle w:val="Hyperlink"/>
@@ -8068,7 +8202,7 @@
             <w:noProof/>
             <w:webHidden/>
           </w:rPr>
-          <w:instrText xml:space="preserve"> PAGEREF _Toc33130312 \h </w:instrText>
+          <w:instrText xml:space="preserve"> PAGEREF _Toc33131074 \h </w:instrText>
         </w:r>
         <w:r>
           <w:rPr>
@@ -8108,7 +8242,7 @@
           <w:szCs w:val="22"/>
         </w:rPr>
       </w:pPr>
-      <w:hyperlink w:anchor="_Toc33130313" w:history="1">
+      <w:hyperlink w:anchor="_Toc33131075" w:history="1">
         <w:r>
           <w:rPr>
             <w:rStyle w:val="Hyperlink"/>
@@ -8135,7 +8269,7 @@
             <w:noProof/>
             <w:webHidden/>
           </w:rPr>
-          <w:instrText xml:space="preserve"> PAGEREF _Toc33130313 \h </w:instrText>
+          <w:instrText xml:space="preserve"> PAGEREF _Toc33131075 \h </w:instrText>
         </w:r>
         <w:r>
           <w:rPr>
@@ -8175,7 +8309,7 @@
           <w:szCs w:val="22"/>
         </w:rPr>
       </w:pPr>
-      <w:hyperlink w:anchor="_Toc33130314" w:history="1">
+      <w:hyperlink w:anchor="_Toc33131076" w:history="1">
         <w:r>
           <w:rPr>
             <w:rStyle w:val="Hyperlink"/>
@@ -8202,7 +8336,7 @@
             <w:noProof/>
             <w:webHidden/>
           </w:rPr>
-          <w:instrText xml:space="preserve"> PAGEREF _Toc33130314 \h </w:instrText>
+          <w:instrText xml:space="preserve"> PAGEREF _Toc33131076 \h </w:instrText>
         </w:r>
         <w:r>
           <w:rPr>
@@ -8242,7 +8376,7 @@
           <w:szCs w:val="22"/>
         </w:rPr>
       </w:pPr>
-      <w:hyperlink w:anchor="_Toc33130315" w:history="1">
+      <w:hyperlink w:anchor="_Toc33131077" w:history="1">
         <w:r>
           <w:rPr>
             <w:rStyle w:val="Hyperlink"/>
@@ -8269,7 +8403,7 @@
             <w:noProof/>
             <w:webHidden/>
           </w:rPr>
-          <w:instrText xml:space="preserve"> PAGEREF _Toc33130315 \h </w:instrText>
+          <w:instrText xml:space="preserve"> PAGEREF _Toc33131077 \h </w:instrText>
         </w:r>
         <w:r>
           <w:rPr>
@@ -8309,7 +8443,7 @@
           <w:szCs w:val="22"/>
         </w:rPr>
       </w:pPr>
-      <w:hyperlink w:anchor="_Toc33130316" w:history="1">
+      <w:hyperlink w:anchor="_Toc33131078" w:history="1">
         <w:r>
           <w:rPr>
             <w:rStyle w:val="Hyperlink"/>
@@ -8336,7 +8470,7 @@
             <w:noProof/>
             <w:webHidden/>
           </w:rPr>
-          <w:instrText xml:space="preserve"> PAGEREF _Toc33130316 \h </w:instrText>
+          <w:instrText xml:space="preserve"> PAGEREF _Toc33131078 \h </w:instrText>
         </w:r>
         <w:r>
           <w:rPr>
@@ -8376,7 +8510,7 @@
           <w:szCs w:val="22"/>
         </w:rPr>
       </w:pPr>
-      <w:hyperlink w:anchor="_Toc33130317" w:history="1">
+      <w:hyperlink w:anchor="_Toc33131079" w:history="1">
         <w:r>
           <w:rPr>
             <w:rStyle w:val="Hyperlink"/>
@@ -8403,7 +8537,7 @@
             <w:noProof/>
             <w:webHidden/>
           </w:rPr>
-          <w:instrText xml:space="preserve"> PAGEREF _Toc33130317 \h </w:instrText>
+          <w:instrText xml:space="preserve"> PAGEREF _Toc33131079 \h </w:instrText>
         </w:r>
         <w:r>
           <w:rPr>
@@ -8443,7 +8577,7 @@
           <w:szCs w:val="22"/>
         </w:rPr>
       </w:pPr>
-      <w:hyperlink w:anchor="_Toc33130318" w:history="1">
+      <w:hyperlink w:anchor="_Toc33131080" w:history="1">
         <w:r>
           <w:rPr>
             <w:rStyle w:val="Hyperlink"/>
@@ -8470,7 +8604,7 @@
             <w:noProof/>
             <w:webHidden/>
           </w:rPr>
-          <w:instrText xml:space="preserve"> PAGEREF _Toc33130318 \h </w:instrText>
+          <w:instrText xml:space="preserve"> PAGEREF _Toc33131080 \h </w:instrText>
         </w:r>
         <w:r>
           <w:rPr>
@@ -8510,7 +8644,7 @@
           <w:szCs w:val="22"/>
         </w:rPr>
       </w:pPr>
-      <w:hyperlink w:anchor="_Toc33130319" w:history="1">
+      <w:hyperlink w:anchor="_Toc33131081" w:history="1">
         <w:r>
           <w:rPr>
             <w:rStyle w:val="Hyperlink"/>
@@ -8537,7 +8671,7 @@
             <w:noProof/>
             <w:webHidden/>
           </w:rPr>
-          <w:instrText xml:space="preserve"> PAGEREF _Toc33130319 \h </w:instrText>
+          <w:instrText xml:space="preserve"> PAGEREF _Toc33131081 \h </w:instrText>
         </w:r>
         <w:r>
           <w:rPr>
@@ -10944,7 +11078,7 @@
       <w:pPr>
         <w:pStyle w:val="Gambar0"/>
       </w:pPr>
-      <w:bookmarkStart w:id="144" w:name="_Toc33130290"/>
+      <w:bookmarkStart w:id="144" w:name="_Toc33131050"/>
       <w:r>
         <w:rPr>
           <w:noProof/>
@@ -11223,7 +11357,7 @@
       </w:pPr>
       <w:bookmarkStart w:id="145" w:name="_Toc19741867"/>
       <w:bookmarkStart w:id="146" w:name="_Toc20088313"/>
-      <w:bookmarkStart w:id="147" w:name="_Toc33130307"/>
+      <w:bookmarkStart w:id="147" w:name="_Toc33131069"/>
       <w:r>
         <w:lastRenderedPageBreak/>
         <w:t xml:space="preserve">Tabel </w:t>
@@ -15968,7 +16102,7 @@
       <w:pPr>
         <w:pStyle w:val="tabel"/>
       </w:pPr>
-      <w:bookmarkStart w:id="172" w:name="_Toc33130308"/>
+      <w:bookmarkStart w:id="172" w:name="_Toc33131070"/>
       <w:r>
         <w:t xml:space="preserve">Tabel </w:t>
       </w:r>
@@ -17016,7 +17150,7 @@
       <w:pPr>
         <w:pStyle w:val="gambar"/>
       </w:pPr>
-      <w:bookmarkStart w:id="229" w:name="_Toc33130291"/>
+      <w:bookmarkStart w:id="229" w:name="_Toc33131051"/>
       <w:r>
         <w:rPr>
           <w:noProof/>
@@ -18615,7 +18749,7 @@
       <w:pPr>
         <w:jc w:val="center"/>
       </w:pPr>
-      <w:bookmarkStart w:id="232" w:name="_Toc33130292"/>
+      <w:bookmarkStart w:id="232" w:name="_Toc33131052"/>
       <w:r>
         <w:t xml:space="preserve">Gambar </w:t>
       </w:r>
@@ -19279,7 +19413,7 @@
       <w:pPr>
         <w:pStyle w:val="gambar"/>
       </w:pPr>
-      <w:bookmarkStart w:id="237" w:name="_Toc33130293"/>
+      <w:bookmarkStart w:id="237" w:name="_Toc33131053"/>
       <w:r>
         <w:t xml:space="preserve">Gambar </w:t>
       </w:r>
@@ -19352,7 +19486,7 @@
       <w:pPr>
         <w:pStyle w:val="tabel"/>
       </w:pPr>
-      <w:bookmarkStart w:id="238" w:name="_Toc33130309"/>
+      <w:bookmarkStart w:id="238" w:name="_Toc33131071"/>
       <w:r>
         <w:t xml:space="preserve">Tabel </w:t>
       </w:r>
@@ -19916,7 +20050,7 @@
           <w:szCs w:val="22"/>
         </w:rPr>
       </w:pPr>
-      <w:bookmarkStart w:id="240" w:name="_Toc33130310"/>
+      <w:bookmarkStart w:id="240" w:name="_Toc33131072"/>
       <w:r>
         <w:rPr>
           <w:i w:val="0"/>
@@ -20477,7 +20611,7 @@
           <w:sz w:val="20"/>
         </w:rPr>
       </w:pPr>
-      <w:bookmarkStart w:id="241" w:name="_Toc33130311"/>
+      <w:bookmarkStart w:id="241" w:name="_Toc33131073"/>
       <w:r>
         <w:t xml:space="preserve">Tabel </w:t>
       </w:r>
@@ -20825,7 +20959,7 @@
           <w:szCs w:val="24"/>
         </w:rPr>
       </w:pPr>
-      <w:bookmarkStart w:id="242" w:name="_Toc33130312"/>
+      <w:bookmarkStart w:id="242" w:name="_Toc33131074"/>
       <w:r>
         <w:rPr>
           <w:i w:val="0"/>
@@ -21263,7 +21397,7 @@
           <w:szCs w:val="24"/>
         </w:rPr>
       </w:pPr>
-      <w:bookmarkStart w:id="243" w:name="_Toc33130313"/>
+      <w:bookmarkStart w:id="243" w:name="_Toc33131075"/>
       <w:r>
         <w:rPr>
           <w:i w:val="0"/>
@@ -21657,7 +21791,7 @@
           <w:i w:val="0"/>
         </w:rPr>
       </w:pPr>
-      <w:bookmarkStart w:id="244" w:name="_Toc33130314"/>
+      <w:bookmarkStart w:id="244" w:name="_Toc33131076"/>
       <w:r>
         <w:rPr>
           <w:i w:val="0"/>
@@ -22015,7 +22149,7 @@
           <w:sz w:val="22"/>
         </w:rPr>
       </w:pPr>
-      <w:bookmarkStart w:id="245" w:name="_Toc33130315"/>
+      <w:bookmarkStart w:id="245" w:name="_Toc33131077"/>
       <w:r>
         <w:rPr>
           <w:i w:val="0"/>
@@ -22469,7 +22603,7 @@
           <w:color w:val="auto"/>
         </w:rPr>
       </w:pPr>
-      <w:bookmarkStart w:id="246" w:name="_Toc33130316"/>
+      <w:bookmarkStart w:id="246" w:name="_Toc33131078"/>
       <w:r>
         <w:rPr>
           <w:i w:val="0"/>
@@ -22910,7 +23044,7 @@
           <w:szCs w:val="22"/>
         </w:rPr>
       </w:pPr>
-      <w:bookmarkStart w:id="247" w:name="_Toc33130317"/>
+      <w:bookmarkStart w:id="247" w:name="_Toc33131079"/>
       <w:r>
         <w:rPr>
           <w:i w:val="0"/>
@@ -23321,7 +23455,7 @@
       <w:pPr>
         <w:pStyle w:val="Tabel0"/>
       </w:pPr>
-      <w:bookmarkStart w:id="248" w:name="_Toc33130318"/>
+      <w:bookmarkStart w:id="248" w:name="_Toc33131080"/>
       <w:r>
         <w:t xml:space="preserve">Tabel </w:t>
       </w:r>
@@ -23753,7 +23887,7 @@
       <w:pPr>
         <w:pStyle w:val="TableofFigures"/>
       </w:pPr>
-      <w:bookmarkStart w:id="250" w:name="_Toc33130294"/>
+      <w:bookmarkStart w:id="250" w:name="_Toc33131054"/>
       <w:r>
         <w:t xml:space="preserve">Gambar </w:t>
       </w:r>
@@ -23891,7 +24025,7 @@
       <w:pPr>
         <w:pStyle w:val="Gambar0"/>
       </w:pPr>
-      <w:bookmarkStart w:id="252" w:name="_Toc33130295"/>
+      <w:bookmarkStart w:id="252" w:name="_Toc33131055"/>
       <w:r>
         <w:rPr>
           <w:sz w:val="22"/>
@@ -24078,7 +24212,7 @@
       <w:pPr>
         <w:pStyle w:val="TableofFigures"/>
       </w:pPr>
-      <w:bookmarkStart w:id="253" w:name="_Toc33130296"/>
+      <w:bookmarkStart w:id="253" w:name="_Toc33131056"/>
       <w:r>
         <w:t xml:space="preserve">Gambar </w:t>
       </w:r>
@@ -24230,7 +24364,7 @@
       <w:pPr>
         <w:pStyle w:val="TableofFigures"/>
       </w:pPr>
-      <w:bookmarkStart w:id="254" w:name="_Toc33130297"/>
+      <w:bookmarkStart w:id="254" w:name="_Toc33131057"/>
       <w:r>
         <w:t xml:space="preserve">Gambar </w:t>
       </w:r>
@@ -24387,7 +24521,7 @@
       <w:pPr>
         <w:pStyle w:val="Gambar0"/>
       </w:pPr>
-      <w:bookmarkStart w:id="257" w:name="_Toc33130298"/>
+      <w:bookmarkStart w:id="257" w:name="_Toc33131058"/>
       <w:r>
         <w:t xml:space="preserve">Gambar </w:t>
       </w:r>
@@ -24483,7 +24617,7 @@
       <w:pPr>
         <w:pStyle w:val="Gambar0"/>
       </w:pPr>
-      <w:bookmarkStart w:id="259" w:name="_Toc33130299"/>
+      <w:bookmarkStart w:id="259" w:name="_Toc33131059"/>
       <w:r>
         <w:t xml:space="preserve">Gambar </w:t>
       </w:r>
@@ -24577,7 +24711,7 @@
       <w:pPr>
         <w:pStyle w:val="Gambar0"/>
       </w:pPr>
-      <w:bookmarkStart w:id="261" w:name="_Toc33130300"/>
+      <w:bookmarkStart w:id="261" w:name="_Toc33131060"/>
       <w:r>
         <w:t xml:space="preserve">Gambar </w:t>
       </w:r>
@@ -24692,7 +24826,7 @@
       <w:pPr>
         <w:pStyle w:val="Gambar0"/>
       </w:pPr>
-      <w:bookmarkStart w:id="263" w:name="_Toc33130301"/>
+      <w:bookmarkStart w:id="263" w:name="_Toc33131061"/>
       <w:r>
         <w:t xml:space="preserve">Gambar </w:t>
       </w:r>
@@ -24799,7 +24933,7 @@
       <w:pPr>
         <w:pStyle w:val="Gambar0"/>
       </w:pPr>
-      <w:bookmarkStart w:id="265" w:name="_Toc33130302"/>
+      <w:bookmarkStart w:id="265" w:name="_Toc33131062"/>
       <w:r>
         <w:t xml:space="preserve">Gambar </w:t>
       </w:r>
@@ -24908,7 +25042,7 @@
       <w:pPr>
         <w:pStyle w:val="Gambar0"/>
       </w:pPr>
-      <w:bookmarkStart w:id="267" w:name="_Toc33130303"/>
+      <w:bookmarkStart w:id="267" w:name="_Toc33131063"/>
       <w:r>
         <w:t xml:space="preserve">Gambar </w:t>
       </w:r>
@@ -25020,47 +25154,45 @@
         <w:pStyle w:val="Heading3"/>
       </w:pPr>
       <w:bookmarkStart w:id="272" w:name="_Toc30016287"/>
-      <w:bookmarkStart w:id="273" w:name="_GoBack"/>
+      <w:r>
+        <w:t>Implementasi Halaman Login</w:t>
+      </w:r>
+      <w:bookmarkEnd w:id="272"/>
+    </w:p>
+    <w:p/>
+    <w:p>
+      <w:pPr>
+        <w:pStyle w:val="Tabel0"/>
+      </w:pPr>
+      <w:bookmarkStart w:id="273" w:name="_Toc33131081"/>
+      <w:r>
+        <w:t xml:space="preserve">Tabel </w:t>
+      </w:r>
+      <w:r>
+        <w:fldChar w:fldCharType="begin"/>
+      </w:r>
+      <w:r>
+        <w:instrText xml:space="preserve"> SEQ Tabel \* ARABIC </w:instrText>
+      </w:r>
+      <w:r>
+        <w:fldChar w:fldCharType="separate"/>
+      </w:r>
+      <w:r>
+        <w:rPr>
+          <w:noProof/>
+        </w:rPr>
+        <w:t>13</w:t>
+      </w:r>
+      <w:r>
+        <w:rPr>
+          <w:noProof/>
+        </w:rPr>
+        <w:fldChar w:fldCharType="end"/>
+      </w:r>
+      <w:r>
+        <w:t xml:space="preserve"> Implementasi Halaman Login</w:t>
+      </w:r>
       <w:bookmarkEnd w:id="273"/>
-      <w:r>
-        <w:t>Implementasi Halaman Login</w:t>
-      </w:r>
-      <w:bookmarkEnd w:id="272"/>
-    </w:p>
-    <w:p/>
-    <w:p>
-      <w:pPr>
-        <w:pStyle w:val="Tabel0"/>
-      </w:pPr>
-      <w:bookmarkStart w:id="274" w:name="_Toc33130319"/>
-      <w:r>
-        <w:t xml:space="preserve">Tabel </w:t>
-      </w:r>
-      <w:r>
-        <w:fldChar w:fldCharType="begin"/>
-      </w:r>
-      <w:r>
-        <w:instrText xml:space="preserve"> SEQ Tabel \* ARABIC </w:instrText>
-      </w:r>
-      <w:r>
-        <w:fldChar w:fldCharType="separate"/>
-      </w:r>
-      <w:r>
-        <w:rPr>
-          <w:noProof/>
-        </w:rPr>
-        <w:t>13</w:t>
-      </w:r>
-      <w:r>
-        <w:rPr>
-          <w:noProof/>
-        </w:rPr>
-        <w:fldChar w:fldCharType="end"/>
-      </w:r>
-      <w:r>
-        <w:t xml:space="preserve"> Implementasi Halaman Login</w:t>
-      </w:r>
-      <w:bookmarkEnd w:id="274"/>
     </w:p>
     <w:tbl>
       <w:tblPr>
@@ -25490,42 +25622,56 @@
     <w:p>
       <w:pPr>
         <w:jc w:val="center"/>
-      </w:pPr>
-      <w:bookmarkStart w:id="275" w:name="_Toc33130304"/>
-      <w:r>
+        <w:rPr>
+          <w:sz w:val="22"/>
+        </w:rPr>
+      </w:pPr>
+      <w:bookmarkStart w:id="274" w:name="_Toc33131064"/>
+      <w:r>
+        <w:rPr>
+          <w:sz w:val="22"/>
+        </w:rPr>
         <w:t xml:space="preserve">Gambar </w:t>
       </w:r>
       <w:r>
+        <w:rPr>
+          <w:sz w:val="22"/>
+        </w:rPr>
         <w:fldChar w:fldCharType="begin"/>
       </w:r>
       <w:r>
+        <w:rPr>
+          <w:sz w:val="22"/>
+        </w:rPr>
         <w:instrText xml:space="preserve"> SEQ Gambar \* ARABIC </w:instrText>
       </w:r>
       <w:r>
+        <w:rPr>
+          <w:sz w:val="22"/>
+        </w:rPr>
         <w:fldChar w:fldCharType="separate"/>
       </w:r>
       <w:r>
         <w:rPr>
           <w:noProof/>
+          <w:sz w:val="22"/>
         </w:rPr>
         <w:t>15</w:t>
       </w:r>
       <w:r>
         <w:rPr>
           <w:noProof/>
+          <w:sz w:val="22"/>
         </w:rPr>
         <w:fldChar w:fldCharType="end"/>
       </w:r>
       <w:r>
-        <w:t xml:space="preserve"> </w:t>
-      </w:r>
-      <w:r>
-        <w:t>Halaman</w:t>
-      </w:r>
-      <w:r>
-        <w:t xml:space="preserve"> Login</w:t>
-      </w:r>
-      <w:bookmarkEnd w:id="275"/>
+        <w:rPr>
+          <w:sz w:val="22"/>
+        </w:rPr>
+        <w:t xml:space="preserve"> Halaman Login</w:t>
+      </w:r>
+      <w:bookmarkEnd w:id="274"/>
     </w:p>
     <w:p>
       <w:pPr>
@@ -25552,16 +25698,16 @@
               <wp:align>right</wp:align>
             </wp:positionH>
             <wp:positionV relativeFrom="paragraph">
-              <wp:posOffset>373380</wp:posOffset>
+              <wp:posOffset>368935</wp:posOffset>
             </wp:positionV>
-            <wp:extent cx="5210175" cy="2733675"/>
-            <wp:effectExtent l="0" t="0" r="9525" b="9525"/>
+            <wp:extent cx="5219700" cy="2738120"/>
+            <wp:effectExtent l="0" t="0" r="0" b="5080"/>
             <wp:wrapThrough wrapText="bothSides">
               <wp:wrapPolygon edited="0">
                 <wp:start x="0" y="0"/>
-                <wp:lineTo x="0" y="21525"/>
-                <wp:lineTo x="21561" y="21525"/>
-                <wp:lineTo x="21561" y="0"/>
+                <wp:lineTo x="0" y="21490"/>
+                <wp:lineTo x="21521" y="21490"/>
+                <wp:lineTo x="21521" y="0"/>
                 <wp:lineTo x="0" y="0"/>
               </wp:wrapPolygon>
             </wp:wrapThrough>
@@ -25590,7 +25736,7 @@
                   <pic:spPr bwMode="auto">
                     <a:xfrm>
                       <a:off x="0" y="0"/>
-                      <a:ext cx="5210175" cy="2733675"/>
+                      <a:ext cx="5219700" cy="2738120"/>
                     </a:xfrm>
                     <a:prstGeom prst="rect">
                       <a:avLst/>
@@ -25627,10 +25773,7 @@
       <w:pPr>
         <w:jc w:val="center"/>
       </w:pPr>
-      <w:r>
-        <w:br/>
-      </w:r>
-      <w:bookmarkStart w:id="276" w:name="_Toc33130305"/>
+      <w:bookmarkStart w:id="275" w:name="_Toc33131065"/>
       <w:r>
         <w:t xml:space="preserve">Gambar </w:t>
       </w:r>
@@ -25667,7 +25810,7 @@
       <w:r>
         <w:t>Dasboard Admin</w:t>
       </w:r>
-      <w:bookmarkEnd w:id="276"/>
+      <w:bookmarkEnd w:id="275"/>
     </w:p>
     <w:p/>
     <w:p/>
@@ -25746,17 +25889,245 @@
         </w:drawing>
       </w:r>
       <w:r>
-        <w:t>Implementasi Halaman Data Karyawan</w:t>
-      </w:r>
+        <w:t>Imp</w:t>
+      </w:r>
+      <w:r>
+        <w:t>lementasi Halaman Data Karyawan</w:t>
+      </w:r>
+    </w:p>
+    <w:p>
+      <w:pPr>
+        <w:jc w:val="center"/>
+      </w:pPr>
+      <w:bookmarkStart w:id="276" w:name="_Toc33131066"/>
+      <w:r>
+        <w:t xml:space="preserve">Gambar </w:t>
+      </w:r>
+      <w:r>
+        <w:fldChar w:fldCharType="begin"/>
+      </w:r>
+      <w:r>
+        <w:instrText xml:space="preserve"> SEQ Gambar \* ARABIC </w:instrText>
+      </w:r>
+      <w:r>
+        <w:fldChar w:fldCharType="separate"/>
+      </w:r>
+      <w:r>
+        <w:rPr>
+          <w:noProof/>
+        </w:rPr>
+        <w:t>17</w:t>
+      </w:r>
+      <w:r>
+        <w:rPr>
+          <w:noProof/>
+        </w:rPr>
+        <w:fldChar w:fldCharType="end"/>
+      </w:r>
+      <w:r>
+        <w:t xml:space="preserve"> </w:t>
+      </w:r>
+      <w:r>
+        <w:t>Halaman</w:t>
+      </w:r>
+      <w:r>
+        <w:t xml:space="preserve"> </w:t>
+      </w:r>
+      <w:r>
+        <w:t>Data Karyawan</w:t>
+      </w:r>
+      <w:bookmarkEnd w:id="276"/>
+    </w:p>
+    <w:p>
+      <w:pPr>
+        <w:jc w:val="center"/>
+      </w:pPr>
+    </w:p>
+    <w:p>
+      <w:pPr>
+        <w:pStyle w:val="Heading3"/>
+      </w:pPr>
+      <w:r>
+        <w:rPr>
+          <w:noProof/>
+        </w:rPr>
+        <w:drawing>
+          <wp:anchor distT="0" distB="0" distL="114300" distR="114300" simplePos="0" relativeHeight="251804672" behindDoc="0" locked="0" layoutInCell="1" allowOverlap="1" wp14:anchorId="67E31933" wp14:editId="0E4AA3DB">
+            <wp:simplePos x="0" y="0"/>
+            <wp:positionH relativeFrom="margin">
+              <wp:align>right</wp:align>
+            </wp:positionH>
+            <wp:positionV relativeFrom="paragraph">
+              <wp:posOffset>318135</wp:posOffset>
+            </wp:positionV>
+            <wp:extent cx="5036185" cy="2346960"/>
+            <wp:effectExtent l="0" t="0" r="0" b="0"/>
+            <wp:wrapThrough wrapText="bothSides">
+              <wp:wrapPolygon edited="0">
+                <wp:start x="0" y="0"/>
+                <wp:lineTo x="0" y="21390"/>
+                <wp:lineTo x="21488" y="21390"/>
+                <wp:lineTo x="21488" y="0"/>
+                <wp:lineTo x="0" y="0"/>
+              </wp:wrapPolygon>
+            </wp:wrapThrough>
+            <wp:docPr id="192" name="Picture 192"/>
+            <wp:cNvGraphicFramePr>
+              <a:graphicFrameLocks xmlns:a="http://schemas.openxmlformats.org/drawingml/2006/main" noChangeAspect="1"/>
+            </wp:cNvGraphicFramePr>
+            <a:graphic xmlns:a="http://schemas.openxmlformats.org/drawingml/2006/main">
+              <a:graphicData uri="http://schemas.openxmlformats.org/drawingml/2006/picture">
+                <pic:pic xmlns:pic="http://schemas.openxmlformats.org/drawingml/2006/picture">
+                  <pic:nvPicPr>
+                    <pic:cNvPr id="1" name=""/>
+                    <pic:cNvPicPr/>
+                  </pic:nvPicPr>
+                  <pic:blipFill>
+                    <a:blip r:embed="rId36" cstate="print">
+                      <a:extLst>
+                        <a:ext uri="{28A0092B-C50C-407E-A947-70E740481C1C}">
+                          <a14:useLocalDpi xmlns:a14="http://schemas.microsoft.com/office/drawing/2010/main" val="0"/>
+                        </a:ext>
+                      </a:extLst>
+                    </a:blip>
+                    <a:stretch>
+                      <a:fillRect/>
+                    </a:stretch>
+                  </pic:blipFill>
+                  <pic:spPr>
+                    <a:xfrm>
+                      <a:off x="0" y="0"/>
+                      <a:ext cx="5036185" cy="2346960"/>
+                    </a:xfrm>
+                    <a:prstGeom prst="rect">
+                      <a:avLst/>
+                    </a:prstGeom>
+                  </pic:spPr>
+                </pic:pic>
+              </a:graphicData>
+            </a:graphic>
+            <wp14:sizeRelH relativeFrom="page">
+              <wp14:pctWidth>0</wp14:pctWidth>
+            </wp14:sizeRelH>
+            <wp14:sizeRelV relativeFrom="page">
+              <wp14:pctHeight>0</wp14:pctHeight>
+            </wp14:sizeRelV>
+          </wp:anchor>
+        </w:drawing>
+      </w:r>
+      <w:r>
+        <w:t>Implementasi Halaman Detail Karyawan</w:t>
+      </w:r>
+    </w:p>
+    <w:p>
+      <w:pPr>
+        <w:jc w:val="center"/>
+      </w:pPr>
+      <w:bookmarkStart w:id="277" w:name="_Toc33131067"/>
+      <w:r>
+        <w:t xml:space="preserve">Gambar </w:t>
+      </w:r>
+      <w:r>
+        <w:fldChar w:fldCharType="begin"/>
+      </w:r>
+      <w:r>
+        <w:instrText xml:space="preserve"> SEQ Gambar \* ARABIC </w:instrText>
+      </w:r>
+      <w:r>
+        <w:fldChar w:fldCharType="separate"/>
+      </w:r>
+      <w:r>
+        <w:rPr>
+          <w:noProof/>
+        </w:rPr>
+        <w:t>18</w:t>
+      </w:r>
+      <w:r>
+        <w:rPr>
+          <w:noProof/>
+        </w:rPr>
+        <w:fldChar w:fldCharType="end"/>
+      </w:r>
+      <w:r>
+        <w:t xml:space="preserve"> </w:t>
+      </w:r>
+      <w:r>
+        <w:t>Halaman</w:t>
+      </w:r>
+      <w:r>
+        <w:t xml:space="preserve"> Data Karyawan</w:t>
+      </w:r>
+      <w:bookmarkEnd w:id="277"/>
+    </w:p>
+    <w:p>
+      <w:pPr>
+        <w:jc w:val="center"/>
+      </w:pPr>
+    </w:p>
+    <w:p>
+      <w:pPr>
+        <w:jc w:val="center"/>
+      </w:pPr>
+    </w:p>
+    <w:p>
+      <w:pPr>
+        <w:pStyle w:val="Heading3"/>
+      </w:pPr>
+      <w:r>
+        <w:lastRenderedPageBreak/>
+        <w:t>Implementasi Halaman Tambah Karyawan</w:t>
+      </w:r>
+      <w:bookmarkStart w:id="278" w:name="_GoBack"/>
+      <w:bookmarkEnd w:id="278"/>
       <w:r>
         <w:br/>
       </w:r>
+      <w:r>
+        <w:rPr>
+          <w:noProof/>
+        </w:rPr>
+        <w:drawing>
+          <wp:inline distT="0" distB="0" distL="0" distR="0" wp14:anchorId="73DE8F0B" wp14:editId="496D3DEB">
+            <wp:extent cx="4921885" cy="2647950"/>
+            <wp:effectExtent l="0" t="0" r="0" b="0"/>
+            <wp:docPr id="193" name="Picture 193"/>
+            <wp:cNvGraphicFramePr>
+              <a:graphicFrameLocks xmlns:a="http://schemas.openxmlformats.org/drawingml/2006/main" noChangeAspect="1"/>
+            </wp:cNvGraphicFramePr>
+            <a:graphic xmlns:a="http://schemas.openxmlformats.org/drawingml/2006/main">
+              <a:graphicData uri="http://schemas.openxmlformats.org/drawingml/2006/picture">
+                <pic:pic xmlns:pic="http://schemas.openxmlformats.org/drawingml/2006/picture">
+                  <pic:nvPicPr>
+                    <pic:cNvPr id="1" name=""/>
+                    <pic:cNvPicPr/>
+                  </pic:nvPicPr>
+                  <pic:blipFill>
+                    <a:blip r:embed="rId37"/>
+                    <a:stretch>
+                      <a:fillRect/>
+                    </a:stretch>
+                  </pic:blipFill>
+                  <pic:spPr>
+                    <a:xfrm>
+                      <a:off x="0" y="0"/>
+                      <a:ext cx="4921885" cy="2647950"/>
+                    </a:xfrm>
+                    <a:prstGeom prst="rect">
+                      <a:avLst/>
+                    </a:prstGeom>
+                  </pic:spPr>
+                </pic:pic>
+              </a:graphicData>
+            </a:graphic>
+          </wp:inline>
+        </w:drawing>
+      </w:r>
     </w:p>
     <w:p>
       <w:pPr>
         <w:jc w:val="center"/>
       </w:pPr>
-      <w:bookmarkStart w:id="277" w:name="_Toc33130306"/>
+      <w:bookmarkStart w:id="279" w:name="_Toc33131068"/>
       <w:r>
         <w:t xml:space="preserve">Gambar </w:t>
       </w:r>
@@ -25773,7 +26144,7 @@
         <w:rPr>
           <w:noProof/>
         </w:rPr>
-        <w:t>17</w:t>
+        <w:t>19</w:t>
       </w:r>
       <w:r>
         <w:rPr>
@@ -25788,17 +26159,15 @@
         <w:t>Halaman</w:t>
       </w:r>
       <w:r>
-        <w:t xml:space="preserve"> </w:t>
-      </w:r>
-      <w:r>
-        <w:t>Data Karyawan</w:t>
-      </w:r>
-      <w:bookmarkEnd w:id="277"/>
+        <w:t xml:space="preserve"> Data Karyawan</w:t>
+      </w:r>
+      <w:bookmarkEnd w:id="279"/>
     </w:p>
     <w:p/>
     <w:p/>
     <w:p/>
     <w:p/>
+    <w:p/>
     <w:p>
       <w:pPr>
         <w:rPr>
@@ -25814,7 +26183,7 @@
       <w:pPr>
         <w:pStyle w:val="Heading1"/>
       </w:pPr>
-      <w:bookmarkStart w:id="278" w:name="_Toc30016288"/>
+      <w:bookmarkStart w:id="280" w:name="_Toc30016288"/>
       <w:r>
         <w:lastRenderedPageBreak/>
         <w:t xml:space="preserve">BAB V </w:t>
@@ -25823,7 +26192,7 @@
         <w:br/>
         <w:t>KESIMPULAN DAN SARAN</w:t>
       </w:r>
-      <w:bookmarkEnd w:id="278"/>
+      <w:bookmarkEnd w:id="280"/>
       <w:r>
         <w:br/>
       </w:r>
@@ -25847,10 +26216,10 @@
           <w:szCs w:val="26"/>
         </w:rPr>
       </w:pPr>
-      <w:bookmarkStart w:id="279" w:name="_Toc30015037"/>
-      <w:bookmarkStart w:id="280" w:name="_Toc30016289"/>
-      <w:bookmarkEnd w:id="279"/>
-      <w:bookmarkEnd w:id="280"/>
+      <w:bookmarkStart w:id="281" w:name="_Toc30015037"/>
+      <w:bookmarkStart w:id="282" w:name="_Toc30016289"/>
+      <w:bookmarkEnd w:id="281"/>
+      <w:bookmarkEnd w:id="282"/>
     </w:p>
     <w:p>
       <w:pPr>
@@ -25860,11 +26229,11 @@
           <w:noProof/>
         </w:rPr>
       </w:pPr>
-      <w:bookmarkStart w:id="281" w:name="_Toc30016290"/>
+      <w:bookmarkStart w:id="283" w:name="_Toc30016290"/>
       <w:r>
         <w:t>Kesimpulan</w:t>
       </w:r>
-      <w:bookmarkEnd w:id="281"/>
+      <w:bookmarkEnd w:id="283"/>
     </w:p>
     <w:p>
       <w:pPr>
@@ -25891,11 +26260,11 @@
           <w:noProof/>
         </w:rPr>
       </w:pPr>
-      <w:bookmarkStart w:id="282" w:name="_Toc30016291"/>
+      <w:bookmarkStart w:id="284" w:name="_Toc30016291"/>
       <w:r>
         <w:t>Saran</w:t>
       </w:r>
-      <w:bookmarkEnd w:id="282"/>
+      <w:bookmarkEnd w:id="284"/>
     </w:p>
     <w:p>
       <w:pPr>
@@ -25927,18 +26296,12 @@
       <w:pPr>
         <w:pStyle w:val="Heading1"/>
       </w:pPr>
-    </w:p>
-    <w:p/>
-    <w:p/>
-    <w:p>
-      <w:pPr>
-        <w:pStyle w:val="Heading1"/>
-      </w:pPr>
-      <w:bookmarkStart w:id="283" w:name="_Toc30016292"/>
-      <w:r>
+      <w:bookmarkStart w:id="285" w:name="_Toc30016292"/>
+      <w:r>
+        <w:lastRenderedPageBreak/>
         <w:t>DAFTAR PUSTAKA</w:t>
       </w:r>
-      <w:bookmarkEnd w:id="283"/>
+      <w:bookmarkEnd w:id="285"/>
     </w:p>
     <w:p>
       <w:pPr>
@@ -26516,7 +26879,7 @@
         </w:rPr>
         <w:t xml:space="preserve"> </w:t>
       </w:r>
-      <w:hyperlink r:id="rId36" w:history="1">
+      <w:hyperlink r:id="rId38" w:history="1">
         <w:r>
           <w:rPr>
             <w:rStyle w:val="Hyperlink"/>
@@ -26592,7 +26955,7 @@
       </w:r>
     </w:p>
     <w:sectPr>
-      <w:footerReference w:type="first" r:id="rId37"/>
+      <w:footerReference w:type="first" r:id="rId39"/>
       <w:pgSz w:w="11900" w:h="16840"/>
       <w:pgMar w:top="2268" w:right="1701" w:bottom="1701" w:left="2268" w:header="720" w:footer="720" w:gutter="0"/>
       <w:pgNumType w:start="1"/>
@@ -26664,7 +27027,7 @@
           <w:rPr>
             <w:noProof/>
           </w:rPr>
-          <w:t>30</w:t>
+          <w:t>32</w:t>
         </w:r>
         <w:r>
           <w:rPr>
@@ -33158,7 +33521,7 @@
 </file>
 
 <file path=customXml/itemProps1.xml><?xml version="1.0" encoding="utf-8"?>
-<ds:datastoreItem xmlns:ds="http://schemas.openxmlformats.org/officeDocument/2006/customXml" ds:itemID="{2A7424DB-7FC8-4568-8D21-14BF27E29B07}">
+<ds:datastoreItem xmlns:ds="http://schemas.openxmlformats.org/officeDocument/2006/customXml" ds:itemID="{533E2898-F8E3-43A2-B3F1-B9E5AB677AAE}">
   <ds:schemaRefs>
     <ds:schemaRef ds:uri="http://schemas.openxmlformats.org/officeDocument/2006/bibliography"/>
   </ds:schemaRefs>

</xml_diff>